<commit_message>
added text, changed code
added to manuscript
added figures to code and manuscript
</commit_message>
<xml_diff>
--- a/Literature.docx
+++ b/Literature.docx
@@ -208,13 +208,147 @@
     </w:p>
     <w:p/>
     <w:p/>
-    <w:p>
+    <w:p/>
+    <w:p/>
+    <w:p>
+      <w:proofErr w:type="spellStart"/>
+      <w:r>
+        <w:lastRenderedPageBreak/>
+        <w:t>Klefoth</w:t>
+      </w:r>
+      <w:proofErr w:type="spellEnd"/>
+      <w:r>
+        <w:t xml:space="preserve"> et al. 2008: The impact of catch-and-release angling on short-term </w:t>
+      </w:r>
+      <w:proofErr w:type="spellStart"/>
+      <w:r>
+        <w:t>behaviour</w:t>
+      </w:r>
+      <w:proofErr w:type="spellEnd"/>
+      <w:r>
+        <w:t xml:space="preserve"> and habitat choice of northern pike</w:t>
+      </w:r>
+    </w:p>
+    <w:p/>
+    <w:p/>
+    <w:p>
+      <w:r>
+        <w:t>Matlock et al. 1988: Importance of fish consumption to sport fishermen (need to get from our library)</w:t>
+      </w:r>
+    </w:p>
+    <w:p/>
+    <w:p/>
+    <w:p>
+      <w:r>
+        <w:t>Arlinghaus et al. 2007: Understanding the complexity of catch-and-release in recreational fishing: An integrative synthesis of global knowledge from historical, ethical, social and biological perspectives</w:t>
+      </w:r>
+    </w:p>
+    <w:p/>
+    <w:p/>
+    <w:p>
+      <w:r>
+        <w:t>Arlinghaus et al. 2006: On the apparently striking disconnect between motivation and satisfaction in recreational fishing: the case of catch orientation of German anglers</w:t>
+      </w:r>
+    </w:p>
+    <w:p>
+      <w:pPr>
+        <w:pStyle w:val="ListParagraph"/>
+        <w:numPr>
+          <w:ilvl w:val="0"/>
+          <w:numId w:val="1"/>
+        </w:numPr>
+      </w:pPr>
+      <w:r>
+        <w:t xml:space="preserve">Human dimensions work suggests </w:t>
+      </w:r>
+      <w:r>
+        <w:t xml:space="preserve">anglers are less MOTIVATED by </w:t>
+      </w:r>
+      <w:r>
+        <w:t>catch than non-catch related aspects, but managers suggest that taking harvest away can lead to great opposition (Matlock et al. 1988)</w:t>
+      </w:r>
+    </w:p>
+    <w:p>
+      <w:pPr>
+        <w:pStyle w:val="ListParagraph"/>
+        <w:numPr>
+          <w:ilvl w:val="0"/>
+          <w:numId w:val="1"/>
+        </w:numPr>
+      </w:pPr>
+      <w:r>
+        <w:t>The terms motivation and satisfaction are not equivalent</w:t>
+      </w:r>
+    </w:p>
+    <w:p>
+      <w:pPr>
+        <w:pStyle w:val="ListParagraph"/>
+        <w:numPr>
+          <w:ilvl w:val="1"/>
+          <w:numId w:val="1"/>
+        </w:numPr>
+      </w:pPr>
+      <w:r>
+        <w:t xml:space="preserve">Angler motivations are outcomes the angler desires from a recreational experience (Driver and Knopf 1976, Holland and </w:t>
+      </w:r>
+      <w:proofErr w:type="spellStart"/>
+      <w:r>
+        <w:t>Ditton</w:t>
+      </w:r>
+      <w:proofErr w:type="spellEnd"/>
+      <w:r>
+        <w:t xml:space="preserve"> 1992)</w:t>
+      </w:r>
+    </w:p>
+    <w:p>
+      <w:pPr>
+        <w:pStyle w:val="ListParagraph"/>
+        <w:numPr>
+          <w:ilvl w:val="1"/>
+          <w:numId w:val="1"/>
+        </w:numPr>
+      </w:pPr>
+      <w:r>
+        <w:t xml:space="preserve">Angler satisfaction is determined by the difference between desired and realized outcomes (Holland and </w:t>
+      </w:r>
+      <w:proofErr w:type="spellStart"/>
+      <w:r>
+        <w:t>Ditton</w:t>
+      </w:r>
+      <w:proofErr w:type="spellEnd"/>
+      <w:r>
+        <w:t xml:space="preserve"> 1992, Burns et al. 2003)</w:t>
+      </w:r>
+    </w:p>
+    <w:p>
+      <w:pPr>
+        <w:pStyle w:val="ListParagraph"/>
+        <w:numPr>
+          <w:ilvl w:val="0"/>
+          <w:numId w:val="1"/>
+        </w:numPr>
+      </w:pPr>
+      <w:r>
+        <w:t>Satisfaction research shows that catch rates are more important than non-catch related aspects</w:t>
+      </w:r>
+    </w:p>
+    <w:p>
+      <w:pPr>
+        <w:pStyle w:val="ListParagraph"/>
+        <w:numPr>
+          <w:ilvl w:val="0"/>
+          <w:numId w:val="1"/>
+        </w:numPr>
+      </w:pPr>
       <w:bookmarkStart w:id="0" w:name="_GoBack"/>
       <w:bookmarkEnd w:id="0"/>
     </w:p>
     <w:p/>
-    <w:p/>
-    <w:p/>
+    <w:p>
+      <w:r>
+        <w:t>Beardmore?</w:t>
+      </w:r>
+    </w:p>
     <w:sectPr>
       <w:pgSz w:w="12240" w:h="15840"/>
       <w:pgMar w:top="1440" w:right="1800" w:bottom="1440" w:left="1800" w:header="708" w:footer="708" w:gutter="0"/>
@@ -223,6 +357,127 @@
     </w:sectPr>
   </w:body>
 </w:document>
+</file>
+
+<file path=word/numbering.xml><?xml version="1.0" encoding="utf-8"?>
+<w:numbering xmlns:wpc="http://schemas.microsoft.com/office/word/2010/wordprocessingCanvas" xmlns:mo="http://schemas.microsoft.com/office/mac/office/2008/main" xmlns:mc="http://schemas.openxmlformats.org/markup-compatibility/2006" xmlns:mv="urn:schemas-microsoft-com:mac:vml" xmlns:o="urn:schemas-microsoft-com:office:office" xmlns:r="http://schemas.openxmlformats.org/officeDocument/2006/relationships" xmlns:m="http://schemas.openxmlformats.org/officeDocument/2006/math" xmlns:v="urn:schemas-microsoft-com:vml" xmlns:wp14="http://schemas.microsoft.com/office/word/2010/wordprocessingDrawing" xmlns:wp="http://schemas.openxmlformats.org/drawingml/2006/wordprocessingDrawing" xmlns:w10="urn:schemas-microsoft-com:office:word" xmlns:w="http://schemas.openxmlformats.org/wordprocessingml/2006/main" xmlns:w14="http://schemas.microsoft.com/office/word/2010/wordml" xmlns:wpg="http://schemas.microsoft.com/office/word/2010/wordprocessingGroup" xmlns:wpi="http://schemas.microsoft.com/office/word/2010/wordprocessingInk" xmlns:wne="http://schemas.microsoft.com/office/word/2006/wordml" xmlns:wps="http://schemas.microsoft.com/office/word/2010/wordprocessingShape" mc:Ignorable="w14 wp14">
+  <w:abstractNum w:abstractNumId="0">
+    <w:nsid w:val="0ADA70F4"/>
+    <w:multiLevelType w:val="hybridMultilevel"/>
+    <w:tmpl w:val="28D25854"/>
+    <w:lvl w:ilvl="0" w:tplc="04090001">
+      <w:start w:val="1"/>
+      <w:numFmt w:val="bullet"/>
+      <w:lvlText w:val=""/>
+      <w:lvlJc w:val="left"/>
+      <w:pPr>
+        <w:ind w:left="720" w:hanging="360"/>
+      </w:pPr>
+      <w:rPr>
+        <w:rFonts w:ascii="Symbol" w:hAnsi="Symbol" w:hint="default"/>
+      </w:rPr>
+    </w:lvl>
+    <w:lvl w:ilvl="1" w:tplc="04090003">
+      <w:start w:val="1"/>
+      <w:numFmt w:val="bullet"/>
+      <w:lvlText w:val="o"/>
+      <w:lvlJc w:val="left"/>
+      <w:pPr>
+        <w:ind w:left="1440" w:hanging="360"/>
+      </w:pPr>
+      <w:rPr>
+        <w:rFonts w:ascii="Courier New" w:hAnsi="Courier New" w:cs="Courier New" w:hint="default"/>
+      </w:rPr>
+    </w:lvl>
+    <w:lvl w:ilvl="2" w:tplc="04090005" w:tentative="1">
+      <w:start w:val="1"/>
+      <w:numFmt w:val="bullet"/>
+      <w:lvlText w:val=""/>
+      <w:lvlJc w:val="left"/>
+      <w:pPr>
+        <w:ind w:left="2160" w:hanging="360"/>
+      </w:pPr>
+      <w:rPr>
+        <w:rFonts w:ascii="Wingdings" w:hAnsi="Wingdings" w:hint="default"/>
+      </w:rPr>
+    </w:lvl>
+    <w:lvl w:ilvl="3" w:tplc="04090001" w:tentative="1">
+      <w:start w:val="1"/>
+      <w:numFmt w:val="bullet"/>
+      <w:lvlText w:val=""/>
+      <w:lvlJc w:val="left"/>
+      <w:pPr>
+        <w:ind w:left="2880" w:hanging="360"/>
+      </w:pPr>
+      <w:rPr>
+        <w:rFonts w:ascii="Symbol" w:hAnsi="Symbol" w:hint="default"/>
+      </w:rPr>
+    </w:lvl>
+    <w:lvl w:ilvl="4" w:tplc="04090003" w:tentative="1">
+      <w:start w:val="1"/>
+      <w:numFmt w:val="bullet"/>
+      <w:lvlText w:val="o"/>
+      <w:lvlJc w:val="left"/>
+      <w:pPr>
+        <w:ind w:left="3600" w:hanging="360"/>
+      </w:pPr>
+      <w:rPr>
+        <w:rFonts w:ascii="Courier New" w:hAnsi="Courier New" w:cs="Courier New" w:hint="default"/>
+      </w:rPr>
+    </w:lvl>
+    <w:lvl w:ilvl="5" w:tplc="04090005" w:tentative="1">
+      <w:start w:val="1"/>
+      <w:numFmt w:val="bullet"/>
+      <w:lvlText w:val=""/>
+      <w:lvlJc w:val="left"/>
+      <w:pPr>
+        <w:ind w:left="4320" w:hanging="360"/>
+      </w:pPr>
+      <w:rPr>
+        <w:rFonts w:ascii="Wingdings" w:hAnsi="Wingdings" w:hint="default"/>
+      </w:rPr>
+    </w:lvl>
+    <w:lvl w:ilvl="6" w:tplc="04090001" w:tentative="1">
+      <w:start w:val="1"/>
+      <w:numFmt w:val="bullet"/>
+      <w:lvlText w:val=""/>
+      <w:lvlJc w:val="left"/>
+      <w:pPr>
+        <w:ind w:left="5040" w:hanging="360"/>
+      </w:pPr>
+      <w:rPr>
+        <w:rFonts w:ascii="Symbol" w:hAnsi="Symbol" w:hint="default"/>
+      </w:rPr>
+    </w:lvl>
+    <w:lvl w:ilvl="7" w:tplc="04090003" w:tentative="1">
+      <w:start w:val="1"/>
+      <w:numFmt w:val="bullet"/>
+      <w:lvlText w:val="o"/>
+      <w:lvlJc w:val="left"/>
+      <w:pPr>
+        <w:ind w:left="5760" w:hanging="360"/>
+      </w:pPr>
+      <w:rPr>
+        <w:rFonts w:ascii="Courier New" w:hAnsi="Courier New" w:cs="Courier New" w:hint="default"/>
+      </w:rPr>
+    </w:lvl>
+    <w:lvl w:ilvl="8" w:tplc="04090005" w:tentative="1">
+      <w:start w:val="1"/>
+      <w:numFmt w:val="bullet"/>
+      <w:lvlText w:val=""/>
+      <w:lvlJc w:val="left"/>
+      <w:pPr>
+        <w:ind w:left="6480" w:hanging="360"/>
+      </w:pPr>
+      <w:rPr>
+        <w:rFonts w:ascii="Wingdings" w:hAnsi="Wingdings" w:hint="default"/>
+      </w:rPr>
+    </w:lvl>
+  </w:abstractNum>
+  <w:num w:numId="1">
+    <w:abstractNumId w:val="0"/>
+  </w:num>
+</w:numbering>
 </file>
 
 <file path=word/styles.xml><?xml version="1.0" encoding="utf-8"?>
@@ -484,6 +739,17 @@
       <w:sz w:val="26"/>
       <w:szCs w:val="26"/>
     </w:rPr>
+  </w:style>
+  <w:style w:type="paragraph" w:styleId="ListParagraph">
+    <w:name w:val="List Paragraph"/>
+    <w:basedOn w:val="Normal"/>
+    <w:uiPriority w:val="34"/>
+    <w:qFormat/>
+    <w:rsid w:val="00B938EE"/>
+    <w:pPr>
+      <w:ind w:left="720"/>
+      <w:contextualSpacing/>
+    </w:pPr>
   </w:style>
 </w:styles>
 </file>
@@ -747,6 +1013,17 @@
       <w:sz w:val="26"/>
       <w:szCs w:val="26"/>
     </w:rPr>
+  </w:style>
+  <w:style w:type="paragraph" w:styleId="ListParagraph">
+    <w:name w:val="List Paragraph"/>
+    <w:basedOn w:val="Normal"/>
+    <w:uiPriority w:val="34"/>
+    <w:qFormat/>
+    <w:rsid w:val="00B938EE"/>
+    <w:pPr>
+      <w:ind w:left="720"/>
+      <w:contextualSpacing/>
+    </w:pPr>
   </w:style>
 </w:styles>
 </file>
@@ -1076,7 +1353,7 @@
 </file>
 
 <file path=customXml/itemProps1.xml><?xml version="1.0" encoding="utf-8"?>
-<ds:datastoreItem xmlns:ds="http://schemas.openxmlformats.org/officeDocument/2006/customXml" ds:itemID="{6596680E-9AED-D64D-AD29-19466100EC91}">
+<ds:datastoreItem xmlns:ds="http://schemas.openxmlformats.org/officeDocument/2006/customXml" ds:itemID="{4AE5B5AE-55DD-114A-BC7F-397952E5370F}">
   <ds:schemaRefs>
     <ds:schemaRef ds:uri="http://schemas.openxmlformats.org/officeDocument/2006/bibliography"/>
   </ds:schemaRefs>

</xml_diff>